<commit_message>
java array part -2
</commit_message>
<xml_diff>
--- a/9-Arrays in java.docx
+++ b/9-Arrays in java.docx
@@ -92,7 +92,23 @@
           <w:sz w:val="24"/>
           <w:szCs w:val="24"/>
         </w:rPr>
-        <w:t>ANS) IN THIS WE HAVE TWO PHASE :-</w:t>
+        <w:t xml:space="preserve">ANS) IN THIS WE HAVE TWO </w:t>
+      </w:r>
+      <w:proofErr w:type="gramStart"/>
+      <w:r>
+        <w:rPr>
+          <w:sz w:val="24"/>
+          <w:szCs w:val="24"/>
+        </w:rPr>
+        <w:t>PHASE :</w:t>
+      </w:r>
+      <w:proofErr w:type="gramEnd"/>
+      <w:r>
+        <w:rPr>
+          <w:sz w:val="24"/>
+          <w:szCs w:val="24"/>
+        </w:rPr>
+        <w:t>-</w:t>
       </w:r>
     </w:p>
     <w:p>
@@ -159,8 +175,17 @@
           <w:sz w:val="24"/>
           <w:szCs w:val="24"/>
         </w:rPr>
-        <w:t>TO CREATE AN 1-D ARRAY:-</w:t>
-      </w:r>
+        <w:t xml:space="preserve">TO CREATE AN 1-D </w:t>
+      </w:r>
+      <w:proofErr w:type="gramStart"/>
+      <w:r>
+        <w:rPr>
+          <w:sz w:val="24"/>
+          <w:szCs w:val="24"/>
+        </w:rPr>
+        <w:t>ARRAY:-</w:t>
+      </w:r>
+      <w:proofErr w:type="gramEnd"/>
     </w:p>
     <w:p>
       <w:pPr>
@@ -176,7 +201,23 @@
           <w:szCs w:val="24"/>
         </w:rPr>
         <w:tab/>
-        <w:t>Int a[] = new int[5];</w:t>
+        <w:t xml:space="preserve">Int </w:t>
+      </w:r>
+      <w:proofErr w:type="gramStart"/>
+      <w:r>
+        <w:rPr>
+          <w:sz w:val="24"/>
+          <w:szCs w:val="24"/>
+        </w:rPr>
+        <w:t>a[</w:t>
+      </w:r>
+      <w:proofErr w:type="gramEnd"/>
+      <w:r>
+        <w:rPr>
+          <w:sz w:val="24"/>
+          <w:szCs w:val="24"/>
+        </w:rPr>
+        <w:t>] = new int[5];</w:t>
       </w:r>
     </w:p>
     <w:p>
@@ -431,6 +472,7 @@
         <w:t xml:space="preserve">int </w:t>
       </w:r>
       <w:proofErr w:type="spellStart"/>
+      <w:proofErr w:type="gramStart"/>
       <w:r>
         <w:rPr>
           <w:sz w:val="24"/>
@@ -444,7 +486,15 @@
           <w:sz w:val="24"/>
           <w:szCs w:val="24"/>
         </w:rPr>
-        <w:t>[] = new int[5];</w:t>
+        <w:t>[</w:t>
+      </w:r>
+      <w:proofErr w:type="gramEnd"/>
+      <w:r>
+        <w:rPr>
+          <w:sz w:val="24"/>
+          <w:szCs w:val="24"/>
+        </w:rPr>
+        <w:t>] = new int[5];</w:t>
       </w:r>
     </w:p>
     <w:p>
@@ -505,6 +555,7 @@
         <w:t xml:space="preserve">Int </w:t>
       </w:r>
       <w:proofErr w:type="spellStart"/>
+      <w:proofErr w:type="gramStart"/>
       <w:r>
         <w:rPr>
           <w:sz w:val="24"/>
@@ -518,7 +569,15 @@
           <w:sz w:val="24"/>
           <w:szCs w:val="24"/>
         </w:rPr>
-        <w:t>[][] = {</w:t>
+        <w:t>[</w:t>
+      </w:r>
+      <w:proofErr w:type="gramEnd"/>
+      <w:r>
+        <w:rPr>
+          <w:sz w:val="24"/>
+          <w:szCs w:val="24"/>
+        </w:rPr>
+        <w:t>][] = {</w:t>
       </w:r>
     </w:p>
     <w:p>
@@ -626,12 +685,21 @@
           <w:szCs w:val="24"/>
         </w:rPr>
       </w:pPr>
-      <w:r>
-        <w:rPr>
-          <w:sz w:val="24"/>
-          <w:szCs w:val="24"/>
-        </w:rPr>
-        <w:t xml:space="preserve">For(int </w:t>
+      <w:proofErr w:type="gramStart"/>
+      <w:r>
+        <w:rPr>
+          <w:sz w:val="24"/>
+          <w:szCs w:val="24"/>
+        </w:rPr>
+        <w:t>For(</w:t>
+      </w:r>
+      <w:proofErr w:type="gramEnd"/>
+      <w:r>
+        <w:rPr>
+          <w:sz w:val="24"/>
+          <w:szCs w:val="24"/>
+        </w:rPr>
+        <w:t xml:space="preserve">int </w:t>
       </w:r>
       <w:proofErr w:type="spellStart"/>
       <w:r>
@@ -696,7 +764,22 @@
           <w:szCs w:val="24"/>
         </w:rPr>
         <w:tab/>
-        <w:t xml:space="preserve">For(int j=0; j&lt;=2; </w:t>
+      </w:r>
+      <w:proofErr w:type="gramStart"/>
+      <w:r>
+        <w:rPr>
+          <w:sz w:val="24"/>
+          <w:szCs w:val="24"/>
+        </w:rPr>
+        <w:t>For(</w:t>
+      </w:r>
+      <w:proofErr w:type="gramEnd"/>
+      <w:r>
+        <w:rPr>
+          <w:sz w:val="24"/>
+          <w:szCs w:val="24"/>
+        </w:rPr>
+        <w:t xml:space="preserve">int j=0; j&lt;=2; </w:t>
       </w:r>
       <w:proofErr w:type="spellStart"/>
       <w:r>
@@ -890,11 +973,7 @@
     </w:p>
     <w:p>
       <w:pPr>
-        <w:pStyle w:val="ListParagraph"/>
-        <w:numPr>
-          <w:ilvl w:val="0"/>
-          <w:numId w:val="2"/>
-        </w:numPr>
+        <w:ind w:left="360"/>
         <w:jc w:val="both"/>
         <w:rPr>
           <w:sz w:val="24"/>

</xml_diff>